<commit_message>
Added Sprint 3 backlog
</commit_message>
<xml_diff>
--- a/Product Backlog.docx
+++ b/Product Backlog.docx
@@ -19,9 +19,6 @@
     </w:p>
     <w:p>
       <w:r>
-        <w:rPr>
-          <w:highlight w:val="yellow"/>
-        </w:rPr>
         <w:t>User launches program and sees a title/introduction screen/message</w:t>
       </w:r>
     </w:p>
@@ -32,11 +29,13 @@
     </w:p>
     <w:p>
       <w:r>
-        <w:rPr>
-          <w:highlight w:val="yellow"/>
-        </w:rPr>
-        <w:t>Create 9x5 board</w:t>
-      </w:r>
+        <w:t xml:space="preserve">Create 9x5 </w:t>
+      </w:r>
+      <w:proofErr w:type="gramStart"/>
+      <w:r>
+        <w:t>board</w:t>
+      </w:r>
+      <w:proofErr w:type="gramEnd"/>
     </w:p>
     <w:p>
       <w:r>
@@ -45,58 +44,32 @@
     </w:p>
     <w:p>
       <w:r>
-        <w:rPr>
-          <w:highlight w:val="yellow"/>
-        </w:rPr>
         <w:t>Make sure initial game board is valid</w:t>
       </w:r>
     </w:p>
     <w:p>
       <w:r>
-        <w:rPr>
-          <w:highlight w:val="yellow"/>
-        </w:rPr>
         <w:t>Draw pieces</w:t>
       </w:r>
     </w:p>
     <w:p>
       <w:r>
-        <w:rPr>
-          <w:highlight w:val="yellow"/>
-        </w:rPr>
         <w:t>Create button/function to start and restart game</w:t>
       </w:r>
     </w:p>
     <w:p>
-      <w:pPr>
-        <w:rPr>
-          <w:highlight w:val="yellow"/>
-        </w:rPr>
-      </w:pPr>
-      <w:r>
-        <w:rPr>
-          <w:highlight w:val="yellow"/>
-        </w:rPr>
+      <w:r>
         <w:t>User input box</w:t>
       </w:r>
     </w:p>
     <w:p>
       <w:r>
-        <w:rPr>
-          <w:highlight w:val="yellow"/>
-        </w:rPr>
         <w:t xml:space="preserve">User enters a move by </w:t>
       </w:r>
       <w:r>
-        <w:rPr>
-          <w:highlight w:val="yellow"/>
-        </w:rPr>
         <w:t>inputting</w:t>
       </w:r>
       <w:r>
-        <w:rPr>
-          <w:highlight w:val="yellow"/>
-        </w:rPr>
         <w:t xml:space="preserve"> board positions</w:t>
       </w:r>
     </w:p>
@@ -117,17 +90,11 @@
     </w:p>
     <w:p>
       <w:r>
-        <w:rPr>
-          <w:highlight w:val="yellow"/>
-        </w:rPr>
         <w:t>Track whose turn it is</w:t>
       </w:r>
     </w:p>
     <w:p>
       <w:r>
-        <w:rPr>
-          <w:highlight w:val="yellow"/>
-        </w:rPr>
         <w:t>Display whose turn it is</w:t>
       </w:r>
     </w:p>
@@ -153,9 +120,6 @@
     </w:p>
     <w:p>
       <w:r>
-        <w:rPr>
-          <w:highlight w:val="yellow"/>
-        </w:rPr>
         <w:t>Check if maximum number of moves has been reached.</w:t>
       </w:r>
     </w:p>
@@ -171,17 +135,11 @@
     </w:p>
     <w:p>
       <w:r>
-        <w:rPr>
-          <w:highlight w:val="yellow"/>
-        </w:rPr>
         <w:t>Computer can randomly select a valid move</w:t>
       </w:r>
     </w:p>
     <w:p>
       <w:r>
-        <w:rPr>
-          <w:highlight w:val="yellow"/>
-        </w:rPr>
         <w:t>Board evaluation function determines winner/loser</w:t>
       </w:r>
     </w:p>
@@ -203,17 +161,11 @@
     </w:p>
     <w:p>
       <w:r>
-        <w:rPr>
-          <w:highlight w:val="yellow"/>
-        </w:rPr>
         <w:t>Allow diagonal and forward movement</w:t>
       </w:r>
     </w:p>
     <w:p>
       <w:r>
-        <w:rPr>
-          <w:highlight w:val="yellow"/>
-        </w:rPr>
         <w:t>Disallow pieces to move to a spot with a piece in it</w:t>
       </w:r>
     </w:p>
@@ -223,134 +175,148 @@
       </w:r>
       <w:r>
         <w:t>s have been, they are not allowed</w:t>
+      </w:r>
+      <w:r>
+        <w:t xml:space="preserve"> to be in the same space</w:t>
+      </w:r>
+    </w:p>
+    <w:p>
+      <w:r>
+        <w:t>Track multiple jumps</w:t>
+      </w:r>
+    </w:p>
+    <w:p>
+      <w:r>
+        <w:t>Captures 2 different ways</w:t>
+      </w:r>
+    </w:p>
+    <w:p>
+      <w:r>
+        <w:t>If a capture move can be made, it must be made</w:t>
+      </w:r>
+    </w:p>
+    <w:p>
+      <w:r>
+        <w:t>Allow to move only if cannot capture</w:t>
+      </w:r>
+    </w:p>
+    <w:p>
+      <w:r>
+        <w:t>Allow user to pass turn</w:t>
+      </w:r>
+    </w:p>
+    <w:p>
+      <w:r>
+        <w:t>*Allow user to undo a move</w:t>
+      </w:r>
+    </w:p>
+    <w:p>
+      <w:r>
+        <w:t>Min/max tree used for AI</w:t>
+      </w:r>
+    </w:p>
+    <w:p>
+      <w:r>
+        <w:t>Computer looks ahead one move in tree</w:t>
+      </w:r>
+    </w:p>
+    <w:p>
+      <w:r>
+        <w:t>Alpha-beta pruning implemented at one level</w:t>
+      </w:r>
+    </w:p>
+    <w:p>
+      <w:r>
+        <w:t>Alpha-beta pruning implemented across all levels</w:t>
+      </w:r>
+    </w:p>
+    <w:p>
+      <w:r>
+        <w:t>Iterative deepening implemented</w:t>
+      </w:r>
+    </w:p>
+    <w:p>
+      <w:r>
+        <w:t>Make a board that can be accessed remotely</w:t>
+      </w:r>
+    </w:p>
+    <w:p>
+      <w:r>
+        <w:t>Make an AI that can be played against remotely</w:t>
+      </w:r>
+    </w:p>
+    <w:p>
+      <w:r>
+        <w:t>Timer for AI</w:t>
+      </w:r>
+    </w:p>
+    <w:p>
+      <w:r>
+        <w:t>Timer for User</w:t>
+      </w:r>
+    </w:p>
+    <w:p>
+      <w:r>
+        <w:t>Visual for AI’s last move</w:t>
+      </w:r>
+    </w:p>
+    <w:p>
+      <w:r>
+        <w:t>Visual for user’s last move</w:t>
+      </w:r>
+    </w:p>
+    <w:p>
+      <w:r>
+        <w:t>Display count down timer</w:t>
+      </w:r>
+    </w:p>
+    <w:p>
+      <w:r>
+        <w:t xml:space="preserve">Program AI with </w:t>
+      </w:r>
+      <w:proofErr w:type="spellStart"/>
+      <w:r>
+        <w:t>staggles</w:t>
+      </w:r>
+      <w:proofErr w:type="spellEnd"/>
+    </w:p>
+    <w:p>
+      <w:r>
+        <w:t>Difficulty settings on the AI</w:t>
+      </w:r>
+    </w:p>
+    <w:p>
+      <w:r>
+        <w:lastRenderedPageBreak/>
+        <w:t>Make funny names for the AI difficulty settings</w:t>
+      </w:r>
+    </w:p>
+    <w:p>
+      <w:r>
+        <w:t>*Make a chat function</w:t>
+      </w:r>
+    </w:p>
+    <w:p>
+      <w:r>
+        <w:t>*Make AI taunt in chat</w:t>
+      </w:r>
+    </w:p>
+    <w:p>
+      <w:r>
+        <w:t>Allow “Sacrifice” move</w:t>
+      </w:r>
+    </w:p>
+    <w:p>
+      <w:r>
+        <w:t>Change tie game condition (max moves = 10 * # of rows)</w:t>
+      </w:r>
+    </w:p>
+    <w:p>
+      <w:r>
+        <w:t>Allow user to set move time limit</w:t>
       </w:r>
       <w:bookmarkStart w:id="0" w:name="_GoBack"/>
       <w:bookmarkEnd w:id="0"/>
-      <w:r>
-        <w:t xml:space="preserve"> to be in the same space</w:t>
-      </w:r>
-    </w:p>
-    <w:p>
-      <w:r>
-        <w:t>Track multiple jumps</w:t>
-      </w:r>
-    </w:p>
-    <w:p>
-      <w:r>
-        <w:rPr>
-          <w:highlight w:val="yellow"/>
-        </w:rPr>
-        <w:t>Captures 2 different ways</w:t>
-      </w:r>
-    </w:p>
-    <w:p>
-      <w:r>
-        <w:t>If a capture move can be made, it must be made</w:t>
-      </w:r>
-    </w:p>
-    <w:p>
-      <w:r>
-        <w:rPr>
-          <w:highlight w:val="yellow"/>
-        </w:rPr>
-        <w:t>Allow to move only if cannot capture</w:t>
-      </w:r>
-    </w:p>
-    <w:p>
-      <w:r>
-        <w:t>Allow user to pass turn</w:t>
-      </w:r>
-    </w:p>
-    <w:p>
-      <w:r>
-        <w:t>*Allow user to undo a move</w:t>
-      </w:r>
-    </w:p>
-    <w:p>
-      <w:r>
-        <w:t>Min/max tree used for AI</w:t>
-      </w:r>
-    </w:p>
-    <w:p>
-      <w:r>
-        <w:t>Computer looks ahead one move in tree</w:t>
-      </w:r>
-    </w:p>
-    <w:p>
-      <w:r>
-        <w:t>Alpha-beta pruning implemented at one level</w:t>
-      </w:r>
-    </w:p>
-    <w:p>
-      <w:r>
-        <w:t>Alpha-beta pruning implemented across all levels</w:t>
-      </w:r>
-    </w:p>
-    <w:p>
-      <w:r>
-        <w:t>Iterative deepening implemented</w:t>
-      </w:r>
-    </w:p>
-    <w:p>
-      <w:r>
-        <w:t>Make a board that can be accessed remotely</w:t>
-      </w:r>
-    </w:p>
-    <w:p>
-      <w:r>
-        <w:t>Make an AI that can be played against remotely</w:t>
-      </w:r>
-    </w:p>
-    <w:p>
-      <w:r>
-        <w:t>Timer for AI</w:t>
-      </w:r>
-    </w:p>
-    <w:p>
-      <w:r>
-        <w:t>Timer for User</w:t>
-      </w:r>
-    </w:p>
-    <w:p>
-      <w:r>
-        <w:t>Visual for AI’s last move</w:t>
-      </w:r>
-    </w:p>
-    <w:p>
-      <w:r>
-        <w:t>Visual for user’s last move</w:t>
-      </w:r>
-    </w:p>
-    <w:p>
-      <w:r>
-        <w:t>Display count down timer</w:t>
-      </w:r>
-    </w:p>
-    <w:p>
-      <w:r>
-        <w:t>Program AI with staggles</w:t>
-      </w:r>
-    </w:p>
-    <w:p>
-      <w:r>
-        <w:t>Difficulty settings on the AI</w:t>
-      </w:r>
-    </w:p>
-    <w:p>
-      <w:r>
-        <w:lastRenderedPageBreak/>
-        <w:t>Make funny names for the AI difficulty settings</w:t>
-      </w:r>
-    </w:p>
-    <w:p>
-      <w:r>
-        <w:t>*Make a chat function</w:t>
-      </w:r>
-    </w:p>
-    <w:p>
-      <w:r>
-        <w:t>*Make AI taunt in chat</w:t>
-      </w:r>
     </w:p>
     <w:sectPr>
       <w:headerReference w:type="default" r:id="rId7"/>
@@ -430,7 +396,13 @@
       <w:jc w:val="right"/>
     </w:pPr>
     <w:r>
-      <w:t>03/05/2013</w:t>
+      <w:t>03/</w:t>
+    </w:r>
+    <w:r>
+      <w:t>26</w:t>
+    </w:r>
+    <w:r>
+      <w:t>/2013</w:t>
     </w:r>
   </w:p>
   <w:p>

</xml_diff>